<commit_message>
Implementação das classes JUNIT e JulgamentoPrisioneiro
Implementação das classes JUNIT e JulgamentoPrisioneiro no Documento
</commit_message>
<xml_diff>
--- a/Testes/JUNIT TESTES.docx
+++ b/Testes/JUNIT TESTES.docx
@@ -34,17 +34,12 @@
         <w:t xml:space="preserve"> </w:t>
       </w:r>
       <w:proofErr w:type="spellStart"/>
-      <w:proofErr w:type="gramStart"/>
       <w:r>
         <w:t>calculaPena</w:t>
       </w:r>
       <w:proofErr w:type="spellEnd"/>
       <w:r>
-        <w:t>(</w:t>
-      </w:r>
-      <w:proofErr w:type="gramEnd"/>
-      <w:r>
-        <w:t xml:space="preserve">String </w:t>
+        <w:t xml:space="preserve">(String </w:t>
       </w:r>
       <w:proofErr w:type="spellStart"/>
       <w:r>
@@ -174,15 +169,7 @@
       </w:r>
       <w:proofErr w:type="spellEnd"/>
       <w:r>
-        <w:t xml:space="preserve"> PENA_CONDENACAO_</w:t>
-      </w:r>
-      <w:proofErr w:type="gramStart"/>
-      <w:r>
-        <w:t>MUTUA</w:t>
-      </w:r>
-      <w:proofErr w:type="gramEnd"/>
-      <w:r>
-        <w:t>;</w:t>
+        <w:t xml:space="preserve"> PENA_CONDENACAO_MUTUA;</w:t>
       </w:r>
     </w:p>
     <w:p>
@@ -313,15 +300,7 @@
     <w:p>
       <w:r>
         <w:lastRenderedPageBreak/>
-        <w:t xml:space="preserve">Erro 3 – Valor de Retorno incorreto. No caso de Condenação </w:t>
-      </w:r>
-      <w:proofErr w:type="gramStart"/>
-      <w:r>
-        <w:t>Mutua</w:t>
-      </w:r>
-      <w:proofErr w:type="gramEnd"/>
-      <w:r>
-        <w:t xml:space="preserve"> deveria retornar 5, e está retornando 15</w:t>
+        <w:t>Erro 3 – Valor de Retorno incorreto. No caso de Condenação Mutua deveria retornar 5, e está retornando 15</w:t>
       </w:r>
     </w:p>
     <w:p>
@@ -387,15 +366,7 @@
       </w:r>
       <w:proofErr w:type="spellEnd"/>
       <w:r>
-        <w:t xml:space="preserve"> PENA_CONDENACAO_</w:t>
-      </w:r>
-      <w:proofErr w:type="gramStart"/>
-      <w:r>
-        <w:t>MUTUA</w:t>
-      </w:r>
-      <w:proofErr w:type="gramEnd"/>
-      <w:r>
-        <w:t xml:space="preserve"> = 5;</w:t>
+        <w:t xml:space="preserve"> PENA_CONDENACAO_MUTUA = 5;</w:t>
       </w:r>
     </w:p>
     <w:p/>
@@ -922,6 +893,1006 @@
     <w:p>
       <w:r>
         <w:t xml:space="preserve">                }</w:t>
+      </w:r>
+    </w:p>
+    <w:p>
+      <w:r>
+        <w:lastRenderedPageBreak/>
+        <w:t>Classe Final JUNIT Teste:</w:t>
+      </w:r>
+    </w:p>
+    <w:p/>
+    <w:p>
+      <w:pPr>
+        <w:spacing w:after="0"/>
+        <w:rPr>
+          <w:lang w:val="en-US"/>
+        </w:rPr>
+      </w:pPr>
+      <w:r>
+        <w:rPr>
+          <w:lang w:val="en-US"/>
+        </w:rPr>
+        <w:t xml:space="preserve">import static </w:t>
+      </w:r>
+      <w:proofErr w:type="spellStart"/>
+      <w:r>
+        <w:rPr>
+          <w:lang w:val="en-US"/>
+        </w:rPr>
+        <w:t>org.junit.jupiter.api.Assertions</w:t>
+      </w:r>
+      <w:proofErr w:type="spellEnd"/>
+      <w:r>
+        <w:rPr>
+          <w:lang w:val="en-US"/>
+        </w:rPr>
+        <w:t>.*;</w:t>
+      </w:r>
+    </w:p>
+    <w:p>
+      <w:pPr>
+        <w:spacing w:after="0"/>
+        <w:rPr>
+          <w:lang w:val="en-US"/>
+        </w:rPr>
+      </w:pPr>
+    </w:p>
+    <w:p>
+      <w:pPr>
+        <w:spacing w:after="0"/>
+        <w:rPr>
+          <w:lang w:val="en-US"/>
+        </w:rPr>
+      </w:pPr>
+      <w:r>
+        <w:rPr>
+          <w:lang w:val="en-US"/>
+        </w:rPr>
+        <w:t xml:space="preserve">import </w:t>
+      </w:r>
+      <w:proofErr w:type="spellStart"/>
+      <w:r>
+        <w:rPr>
+          <w:lang w:val="en-US"/>
+        </w:rPr>
+        <w:t>org.junit.jupiter.api.Test</w:t>
+      </w:r>
+      <w:proofErr w:type="spellEnd"/>
+      <w:r>
+        <w:rPr>
+          <w:lang w:val="en-US"/>
+        </w:rPr>
+        <w:t>;</w:t>
+      </w:r>
+    </w:p>
+    <w:p>
+      <w:pPr>
+        <w:spacing w:after="0"/>
+        <w:rPr>
+          <w:lang w:val="en-US"/>
+        </w:rPr>
+      </w:pPr>
+    </w:p>
+    <w:p>
+      <w:pPr>
+        <w:spacing w:after="0"/>
+      </w:pPr>
+      <w:proofErr w:type="spellStart"/>
+      <w:r>
+        <w:t>class</w:t>
+      </w:r>
+      <w:proofErr w:type="spellEnd"/>
+      <w:r>
+        <w:t xml:space="preserve"> </w:t>
+      </w:r>
+      <w:proofErr w:type="spellStart"/>
+      <w:r>
+        <w:t>JulgamentoPrisioneiroTeste</w:t>
+      </w:r>
+      <w:proofErr w:type="spellEnd"/>
+      <w:r>
+        <w:t xml:space="preserve"> {</w:t>
+      </w:r>
+    </w:p>
+    <w:p>
+      <w:pPr>
+        <w:spacing w:after="0"/>
+      </w:pPr>
+    </w:p>
+    <w:p>
+      <w:pPr>
+        <w:spacing w:after="0"/>
+      </w:pPr>
+      <w:r>
+        <w:tab/>
+        <w:t>@Test</w:t>
+      </w:r>
+    </w:p>
+    <w:p>
+      <w:pPr>
+        <w:spacing w:after="0"/>
+      </w:pPr>
+      <w:r>
+        <w:tab/>
+      </w:r>
+      <w:proofErr w:type="spellStart"/>
+      <w:r>
+        <w:t>void</w:t>
+      </w:r>
+      <w:proofErr w:type="spellEnd"/>
+      <w:r>
+        <w:t xml:space="preserve"> </w:t>
+      </w:r>
+      <w:proofErr w:type="spellStart"/>
+      <w:r>
+        <w:t>calculaPenaCondenacaoMutuaTest</w:t>
+      </w:r>
+      <w:proofErr w:type="spellEnd"/>
+      <w:r>
+        <w:t>() {</w:t>
+      </w:r>
+    </w:p>
+    <w:p>
+      <w:pPr>
+        <w:spacing w:after="0"/>
+      </w:pPr>
+      <w:r>
+        <w:tab/>
+      </w:r>
+      <w:r>
+        <w:tab/>
+      </w:r>
+      <w:proofErr w:type="spellStart"/>
+      <w:r>
+        <w:t>JulgamentoPrisioneiro</w:t>
+      </w:r>
+      <w:proofErr w:type="spellEnd"/>
+      <w:r>
+        <w:t xml:space="preserve"> </w:t>
+      </w:r>
+      <w:proofErr w:type="spellStart"/>
+      <w:r>
+        <w:t>jp</w:t>
+      </w:r>
+      <w:proofErr w:type="spellEnd"/>
+      <w:r>
+        <w:t xml:space="preserve"> = new </w:t>
+      </w:r>
+      <w:proofErr w:type="spellStart"/>
+      <w:r>
+        <w:t>JulgamentoPrisioneiro</w:t>
+      </w:r>
+      <w:proofErr w:type="spellEnd"/>
+      <w:r>
+        <w:t>();</w:t>
+      </w:r>
+    </w:p>
+    <w:p>
+      <w:pPr>
+        <w:spacing w:after="0"/>
+      </w:pPr>
+      <w:r>
+        <w:tab/>
+      </w:r>
+      <w:r>
+        <w:tab/>
+      </w:r>
+      <w:proofErr w:type="spellStart"/>
+      <w:r>
+        <w:t>assertEquals</w:t>
+      </w:r>
+      <w:proofErr w:type="spellEnd"/>
+      <w:r>
+        <w:t xml:space="preserve">(5, </w:t>
+      </w:r>
+      <w:proofErr w:type="spellStart"/>
+      <w:r>
+        <w:t>jp.calculaPena</w:t>
+      </w:r>
+      <w:proofErr w:type="spellEnd"/>
+      <w:r>
+        <w:t>("Culpado", "Culpado"));</w:t>
+      </w:r>
+    </w:p>
+    <w:p>
+      <w:pPr>
+        <w:spacing w:after="0"/>
+      </w:pPr>
+      <w:r>
+        <w:tab/>
+        <w:t>}</w:t>
+      </w:r>
+    </w:p>
+    <w:p>
+      <w:pPr>
+        <w:spacing w:after="0"/>
+      </w:pPr>
+      <w:r>
+        <w:tab/>
+      </w:r>
+    </w:p>
+    <w:p>
+      <w:pPr>
+        <w:spacing w:after="0"/>
+      </w:pPr>
+      <w:r>
+        <w:tab/>
+        <w:t>@Test</w:t>
+      </w:r>
+    </w:p>
+    <w:p>
+      <w:pPr>
+        <w:spacing w:after="0"/>
+      </w:pPr>
+      <w:r>
+        <w:tab/>
+      </w:r>
+      <w:proofErr w:type="spellStart"/>
+      <w:r>
+        <w:t>void</w:t>
+      </w:r>
+      <w:proofErr w:type="spellEnd"/>
+      <w:r>
+        <w:t xml:space="preserve"> </w:t>
+      </w:r>
+      <w:proofErr w:type="spellStart"/>
+      <w:r>
+        <w:t>calculaPenaCondenaçãoIndividualSujeitoATest</w:t>
+      </w:r>
+      <w:proofErr w:type="spellEnd"/>
+      <w:r>
+        <w:t>() {</w:t>
+      </w:r>
+    </w:p>
+    <w:p>
+      <w:pPr>
+        <w:spacing w:after="0"/>
+      </w:pPr>
+      <w:r>
+        <w:tab/>
+      </w:r>
+      <w:r>
+        <w:tab/>
+      </w:r>
+      <w:proofErr w:type="spellStart"/>
+      <w:r>
+        <w:t>JulgamentoPrisioneiro</w:t>
+      </w:r>
+      <w:proofErr w:type="spellEnd"/>
+      <w:r>
+        <w:t xml:space="preserve"> </w:t>
+      </w:r>
+      <w:proofErr w:type="spellStart"/>
+      <w:r>
+        <w:t>jp</w:t>
+      </w:r>
+      <w:proofErr w:type="spellEnd"/>
+      <w:r>
+        <w:t xml:space="preserve"> = new </w:t>
+      </w:r>
+      <w:proofErr w:type="spellStart"/>
+      <w:r>
+        <w:t>JulgamentoPrisioneiro</w:t>
+      </w:r>
+      <w:proofErr w:type="spellEnd"/>
+      <w:r>
+        <w:t>();</w:t>
+      </w:r>
+    </w:p>
+    <w:p>
+      <w:pPr>
+        <w:spacing w:after="0"/>
+      </w:pPr>
+      <w:r>
+        <w:tab/>
+      </w:r>
+      <w:r>
+        <w:tab/>
+      </w:r>
+      <w:proofErr w:type="spellStart"/>
+      <w:r>
+        <w:t>assertEquals</w:t>
+      </w:r>
+      <w:proofErr w:type="spellEnd"/>
+      <w:r>
+        <w:t xml:space="preserve">(10, </w:t>
+      </w:r>
+      <w:proofErr w:type="spellStart"/>
+      <w:r>
+        <w:t>jp.calculaPena</w:t>
+      </w:r>
+      <w:proofErr w:type="spellEnd"/>
+      <w:r>
+        <w:t>("Culpado", "Inocente"));</w:t>
+      </w:r>
+    </w:p>
+    <w:p>
+      <w:pPr>
+        <w:spacing w:after="0"/>
+      </w:pPr>
+      <w:r>
+        <w:tab/>
+        <w:t>}</w:t>
+      </w:r>
+    </w:p>
+    <w:p>
+      <w:pPr>
+        <w:spacing w:after="0"/>
+      </w:pPr>
+      <w:r>
+        <w:tab/>
+      </w:r>
+    </w:p>
+    <w:p>
+      <w:pPr>
+        <w:spacing w:after="0"/>
+      </w:pPr>
+      <w:r>
+        <w:tab/>
+        <w:t>@Test</w:t>
+      </w:r>
+    </w:p>
+    <w:p>
+      <w:pPr>
+        <w:spacing w:after="0"/>
+      </w:pPr>
+      <w:r>
+        <w:tab/>
+      </w:r>
+      <w:proofErr w:type="spellStart"/>
+      <w:r>
+        <w:t>void</w:t>
+      </w:r>
+      <w:proofErr w:type="spellEnd"/>
+      <w:r>
+        <w:t xml:space="preserve"> </w:t>
+      </w:r>
+      <w:proofErr w:type="spellStart"/>
+      <w:r>
+        <w:t>calculaPenaCondenaçãoCumpliceTest</w:t>
+      </w:r>
+      <w:proofErr w:type="spellEnd"/>
+      <w:r>
+        <w:t>() {</w:t>
+      </w:r>
+    </w:p>
+    <w:p>
+      <w:pPr>
+        <w:spacing w:after="0"/>
+      </w:pPr>
+      <w:r>
+        <w:tab/>
+      </w:r>
+      <w:r>
+        <w:tab/>
+      </w:r>
+      <w:proofErr w:type="spellStart"/>
+      <w:r>
+        <w:t>JulgamentoPrisioneiro</w:t>
+      </w:r>
+      <w:proofErr w:type="spellEnd"/>
+      <w:r>
+        <w:t xml:space="preserve"> </w:t>
+      </w:r>
+      <w:proofErr w:type="spellStart"/>
+      <w:r>
+        <w:t>jp</w:t>
+      </w:r>
+      <w:proofErr w:type="spellEnd"/>
+      <w:r>
+        <w:t xml:space="preserve"> = new </w:t>
+      </w:r>
+      <w:proofErr w:type="spellStart"/>
+      <w:r>
+        <w:t>JulgamentoPrisioneiro</w:t>
+      </w:r>
+      <w:proofErr w:type="spellEnd"/>
+      <w:r>
+        <w:t>();</w:t>
+      </w:r>
+    </w:p>
+    <w:p>
+      <w:pPr>
+        <w:spacing w:after="0"/>
+      </w:pPr>
+      <w:r>
+        <w:tab/>
+      </w:r>
+      <w:r>
+        <w:tab/>
+      </w:r>
+      <w:proofErr w:type="spellStart"/>
+      <w:r>
+        <w:t>assertEquals</w:t>
+      </w:r>
+      <w:proofErr w:type="spellEnd"/>
+      <w:r>
+        <w:t xml:space="preserve">(1, </w:t>
+      </w:r>
+      <w:proofErr w:type="spellStart"/>
+      <w:r>
+        <w:t>jp.calculaPena</w:t>
+      </w:r>
+      <w:proofErr w:type="spellEnd"/>
+      <w:r>
+        <w:t>("Inocente", "Culpado"));</w:t>
+      </w:r>
+    </w:p>
+    <w:p>
+      <w:pPr>
+        <w:spacing w:after="0"/>
+      </w:pPr>
+      <w:r>
+        <w:tab/>
+        <w:t>}</w:t>
+      </w:r>
+    </w:p>
+    <w:p>
+      <w:pPr>
+        <w:spacing w:after="0"/>
+      </w:pPr>
+      <w:r>
+        <w:tab/>
+      </w:r>
+    </w:p>
+    <w:p>
+      <w:pPr>
+        <w:spacing w:after="0"/>
+      </w:pPr>
+      <w:r>
+        <w:tab/>
+        <w:t>@Test</w:t>
+      </w:r>
+    </w:p>
+    <w:p>
+      <w:pPr>
+        <w:spacing w:after="0"/>
+      </w:pPr>
+      <w:r>
+        <w:tab/>
+      </w:r>
+      <w:proofErr w:type="spellStart"/>
+      <w:r>
+        <w:t>void</w:t>
+      </w:r>
+      <w:proofErr w:type="spellEnd"/>
+      <w:r>
+        <w:t xml:space="preserve"> </w:t>
+      </w:r>
+      <w:proofErr w:type="spellStart"/>
+      <w:r>
+        <w:t>calculaPenaInocenciaTest</w:t>
+      </w:r>
+      <w:proofErr w:type="spellEnd"/>
+      <w:r>
+        <w:t>() {</w:t>
+      </w:r>
+    </w:p>
+    <w:p>
+      <w:pPr>
+        <w:spacing w:after="0"/>
+      </w:pPr>
+      <w:r>
+        <w:tab/>
+      </w:r>
+      <w:r>
+        <w:tab/>
+      </w:r>
+      <w:proofErr w:type="spellStart"/>
+      <w:r>
+        <w:t>JulgamentoPrisioneiro</w:t>
+      </w:r>
+      <w:proofErr w:type="spellEnd"/>
+      <w:r>
+        <w:t xml:space="preserve"> </w:t>
+      </w:r>
+      <w:proofErr w:type="spellStart"/>
+      <w:r>
+        <w:t>jp</w:t>
+      </w:r>
+      <w:proofErr w:type="spellEnd"/>
+      <w:r>
+        <w:t xml:space="preserve"> = new </w:t>
+      </w:r>
+      <w:proofErr w:type="spellStart"/>
+      <w:r>
+        <w:t>JulgamentoPrisioneiro</w:t>
+      </w:r>
+      <w:proofErr w:type="spellEnd"/>
+      <w:r>
+        <w:t>();</w:t>
+      </w:r>
+    </w:p>
+    <w:p>
+      <w:pPr>
+        <w:spacing w:after="0"/>
+      </w:pPr>
+      <w:r>
+        <w:tab/>
+      </w:r>
+      <w:r>
+        <w:tab/>
+      </w:r>
+      <w:proofErr w:type="spellStart"/>
+      <w:r>
+        <w:t>assertEquals</w:t>
+      </w:r>
+      <w:proofErr w:type="spellEnd"/>
+      <w:r>
+        <w:t xml:space="preserve">(0, </w:t>
+      </w:r>
+      <w:proofErr w:type="spellStart"/>
+      <w:r>
+        <w:t>jp.calculaPena</w:t>
+      </w:r>
+      <w:proofErr w:type="spellEnd"/>
+      <w:r>
+        <w:t>("Inocente", "Inocente"));</w:t>
+      </w:r>
+    </w:p>
+    <w:p>
+      <w:pPr>
+        <w:spacing w:after="0"/>
+      </w:pPr>
+      <w:r>
+        <w:tab/>
+        <w:t>}</w:t>
+      </w:r>
+    </w:p>
+    <w:p>
+      <w:pPr>
+        <w:spacing w:after="0"/>
+      </w:pPr>
+    </w:p>
+    <w:p>
+      <w:pPr>
+        <w:spacing w:after="0"/>
+      </w:pPr>
+      <w:r>
+        <w:t>}</w:t>
+      </w:r>
+    </w:p>
+    <w:p>
+      <w:pPr>
+        <w:spacing w:after="0"/>
+      </w:pPr>
+    </w:p>
+    <w:p>
+      <w:r>
+        <w:br w:type="page"/>
+      </w:r>
+    </w:p>
+    <w:p>
+      <w:pPr>
+        <w:spacing w:after="0"/>
+      </w:pPr>
+      <w:r>
+        <w:lastRenderedPageBreak/>
+        <w:t xml:space="preserve">Classe Final </w:t>
+      </w:r>
+      <w:proofErr w:type="spellStart"/>
+      <w:r>
+        <w:t>JulgamentoPrisioneiro</w:t>
+      </w:r>
+      <w:proofErr w:type="spellEnd"/>
+      <w:r>
+        <w:t>:</w:t>
+      </w:r>
+    </w:p>
+    <w:p>
+      <w:pPr>
+        <w:spacing w:after="0"/>
+      </w:pPr>
+    </w:p>
+    <w:p>
+      <w:pPr>
+        <w:spacing w:after="0"/>
+      </w:pPr>
+      <w:proofErr w:type="spellStart"/>
+      <w:r>
+        <w:t>public</w:t>
+      </w:r>
+      <w:proofErr w:type="spellEnd"/>
+      <w:r>
+        <w:t xml:space="preserve"> </w:t>
+      </w:r>
+      <w:proofErr w:type="spellStart"/>
+      <w:r>
+        <w:t>class</w:t>
+      </w:r>
+      <w:proofErr w:type="spellEnd"/>
+      <w:r>
+        <w:t xml:space="preserve"> </w:t>
+      </w:r>
+      <w:proofErr w:type="spellStart"/>
+      <w:r>
+        <w:t>JulgamentoPrisioneiro</w:t>
+      </w:r>
+      <w:proofErr w:type="spellEnd"/>
+      <w:r>
+        <w:t xml:space="preserve"> {</w:t>
+      </w:r>
+    </w:p>
+    <w:p>
+      <w:pPr>
+        <w:spacing w:after="0"/>
+      </w:pPr>
+      <w:r>
+        <w:tab/>
+      </w:r>
+    </w:p>
+    <w:p>
+      <w:pPr>
+        <w:spacing w:after="0"/>
+      </w:pPr>
+      <w:r>
+        <w:t xml:space="preserve">   </w:t>
+      </w:r>
+      <w:proofErr w:type="spellStart"/>
+      <w:r>
+        <w:t>private</w:t>
+      </w:r>
+      <w:proofErr w:type="spellEnd"/>
+      <w:r>
+        <w:t xml:space="preserve"> </w:t>
+      </w:r>
+      <w:proofErr w:type="spellStart"/>
+      <w:r>
+        <w:t>int</w:t>
+      </w:r>
+      <w:proofErr w:type="spellEnd"/>
+      <w:r>
+        <w:t xml:space="preserve"> PENA_INOCENCIA = 0;</w:t>
+      </w:r>
+    </w:p>
+    <w:p>
+      <w:pPr>
+        <w:spacing w:after="0"/>
+      </w:pPr>
+      <w:r>
+        <w:t xml:space="preserve">   </w:t>
+      </w:r>
+      <w:proofErr w:type="spellStart"/>
+      <w:r>
+        <w:t>private</w:t>
+      </w:r>
+      <w:proofErr w:type="spellEnd"/>
+      <w:r>
+        <w:t xml:space="preserve"> </w:t>
+      </w:r>
+      <w:proofErr w:type="spellStart"/>
+      <w:r>
+        <w:t>int</w:t>
+      </w:r>
+      <w:proofErr w:type="spellEnd"/>
+      <w:r>
+        <w:t xml:space="preserve"> PENA_CONDENACAO_MUTUA = 5;</w:t>
+      </w:r>
+    </w:p>
+    <w:p>
+      <w:pPr>
+        <w:spacing w:after="0"/>
+      </w:pPr>
+      <w:r>
+        <w:t xml:space="preserve">   </w:t>
+      </w:r>
+      <w:proofErr w:type="spellStart"/>
+      <w:r>
+        <w:t>private</w:t>
+      </w:r>
+      <w:proofErr w:type="spellEnd"/>
+      <w:r>
+        <w:t xml:space="preserve"> </w:t>
+      </w:r>
+      <w:proofErr w:type="spellStart"/>
+      <w:r>
+        <w:t>int</w:t>
+      </w:r>
+      <w:proofErr w:type="spellEnd"/>
+      <w:r>
+        <w:t xml:space="preserve"> PENA_CONDENACAO_INDIVIDUAL = 10;</w:t>
+      </w:r>
+    </w:p>
+    <w:p>
+      <w:pPr>
+        <w:spacing w:after="0"/>
+      </w:pPr>
+      <w:r>
+        <w:t xml:space="preserve">   </w:t>
+      </w:r>
+      <w:proofErr w:type="spellStart"/>
+      <w:r>
+        <w:t>private</w:t>
+      </w:r>
+      <w:proofErr w:type="spellEnd"/>
+      <w:r>
+        <w:t xml:space="preserve"> </w:t>
+      </w:r>
+      <w:proofErr w:type="spellStart"/>
+      <w:r>
+        <w:t>int</w:t>
+      </w:r>
+      <w:proofErr w:type="spellEnd"/>
+      <w:r>
+        <w:t xml:space="preserve"> PENA_CONDENACAO_CUMPLICES = 1;</w:t>
+      </w:r>
+    </w:p>
+    <w:p>
+      <w:pPr>
+        <w:spacing w:after="0"/>
+      </w:pPr>
+    </w:p>
+    <w:p>
+      <w:pPr>
+        <w:spacing w:after="0"/>
+      </w:pPr>
+      <w:r>
+        <w:t xml:space="preserve">   </w:t>
+      </w:r>
+      <w:proofErr w:type="spellStart"/>
+      <w:r>
+        <w:t>public</w:t>
+      </w:r>
+      <w:proofErr w:type="spellEnd"/>
+      <w:r>
+        <w:t xml:space="preserve"> </w:t>
+      </w:r>
+      <w:proofErr w:type="spellStart"/>
+      <w:r>
+        <w:t>int</w:t>
+      </w:r>
+      <w:proofErr w:type="spellEnd"/>
+      <w:r>
+        <w:t xml:space="preserve"> </w:t>
+      </w:r>
+      <w:proofErr w:type="spellStart"/>
+      <w:r>
+        <w:t>calculaPena</w:t>
+      </w:r>
+      <w:proofErr w:type="spellEnd"/>
+      <w:r>
+        <w:t xml:space="preserve">(String </w:t>
+      </w:r>
+      <w:proofErr w:type="spellStart"/>
+      <w:r>
+        <w:t>respostaPrisioneiroA</w:t>
+      </w:r>
+      <w:proofErr w:type="spellEnd"/>
+      <w:r>
+        <w:t xml:space="preserve">, String </w:t>
+      </w:r>
+      <w:proofErr w:type="spellStart"/>
+      <w:r>
+        <w:t>respostaPrisioneiroB</w:t>
+      </w:r>
+      <w:proofErr w:type="spellEnd"/>
+      <w:r>
+        <w:t>) {</w:t>
+      </w:r>
+    </w:p>
+    <w:p>
+      <w:pPr>
+        <w:spacing w:after="0"/>
+      </w:pPr>
+      <w:r>
+        <w:t xml:space="preserve">      </w:t>
+      </w:r>
+      <w:proofErr w:type="spellStart"/>
+      <w:r>
+        <w:t>if</w:t>
+      </w:r>
+      <w:proofErr w:type="spellEnd"/>
+      <w:r>
+        <w:t xml:space="preserve"> (</w:t>
+      </w:r>
+      <w:proofErr w:type="spellStart"/>
+      <w:r>
+        <w:t>respostaPrisioneiroA</w:t>
+      </w:r>
+      <w:proofErr w:type="spellEnd"/>
+      <w:r>
+        <w:t xml:space="preserve"> == "Culpado") {</w:t>
+      </w:r>
+    </w:p>
+    <w:p>
+      <w:pPr>
+        <w:spacing w:after="0"/>
+      </w:pPr>
+      <w:r>
+        <w:t xml:space="preserve">          </w:t>
+      </w:r>
+      <w:proofErr w:type="spellStart"/>
+      <w:r>
+        <w:t>if</w:t>
+      </w:r>
+      <w:proofErr w:type="spellEnd"/>
+      <w:r>
+        <w:t xml:space="preserve"> (</w:t>
+      </w:r>
+      <w:proofErr w:type="spellStart"/>
+      <w:r>
+        <w:t>respostaPrisioneiroB</w:t>
+      </w:r>
+      <w:proofErr w:type="spellEnd"/>
+      <w:r>
+        <w:t xml:space="preserve"> == "Culpado") {</w:t>
+      </w:r>
+    </w:p>
+    <w:p>
+      <w:pPr>
+        <w:spacing w:after="0"/>
+      </w:pPr>
+      <w:r>
+        <w:t xml:space="preserve">            </w:t>
+      </w:r>
+      <w:proofErr w:type="spellStart"/>
+      <w:r>
+        <w:t>return</w:t>
+      </w:r>
+      <w:proofErr w:type="spellEnd"/>
+      <w:r>
+        <w:t xml:space="preserve"> PENA_CONDENACAO_MUTUA;</w:t>
+      </w:r>
+    </w:p>
+    <w:p>
+      <w:pPr>
+        <w:spacing w:after="0"/>
+      </w:pPr>
+      <w:r>
+        <w:t xml:space="preserve">          } </w:t>
+      </w:r>
+      <w:proofErr w:type="spellStart"/>
+      <w:r>
+        <w:t>else</w:t>
+      </w:r>
+      <w:proofErr w:type="spellEnd"/>
+      <w:r>
+        <w:t xml:space="preserve"> {</w:t>
+      </w:r>
+    </w:p>
+    <w:p>
+      <w:pPr>
+        <w:spacing w:after="0"/>
+      </w:pPr>
+      <w:r>
+        <w:t xml:space="preserve">                 </w:t>
+      </w:r>
+      <w:proofErr w:type="spellStart"/>
+      <w:r>
+        <w:t>return</w:t>
+      </w:r>
+      <w:proofErr w:type="spellEnd"/>
+      <w:r>
+        <w:t xml:space="preserve"> PENA_CONDENACAO_INDIVIDUAL;</w:t>
+      </w:r>
+    </w:p>
+    <w:p>
+      <w:pPr>
+        <w:spacing w:after="0"/>
+      </w:pPr>
+      <w:r>
+        <w:t xml:space="preserve">                 }</w:t>
+      </w:r>
+    </w:p>
+    <w:p>
+      <w:pPr>
+        <w:spacing w:after="0"/>
+      </w:pPr>
+      <w:r>
+        <w:t xml:space="preserve">       } </w:t>
+      </w:r>
+      <w:proofErr w:type="spellStart"/>
+      <w:r>
+        <w:t>else</w:t>
+      </w:r>
+      <w:proofErr w:type="spellEnd"/>
+      <w:r>
+        <w:t xml:space="preserve"> {</w:t>
+      </w:r>
+    </w:p>
+    <w:p>
+      <w:pPr>
+        <w:spacing w:after="0"/>
+      </w:pPr>
+      <w:r>
+        <w:t xml:space="preserve">                </w:t>
+      </w:r>
+      <w:proofErr w:type="spellStart"/>
+      <w:r>
+        <w:t>if</w:t>
+      </w:r>
+      <w:proofErr w:type="spellEnd"/>
+      <w:r>
+        <w:t xml:space="preserve"> (</w:t>
+      </w:r>
+      <w:proofErr w:type="spellStart"/>
+      <w:r>
+        <w:t>respostaPrisioneiroB</w:t>
+      </w:r>
+      <w:proofErr w:type="spellEnd"/>
+      <w:r>
+        <w:t xml:space="preserve"> == "Culpado") {</w:t>
+      </w:r>
+    </w:p>
+    <w:p>
+      <w:pPr>
+        <w:spacing w:after="0"/>
+      </w:pPr>
+      <w:r>
+        <w:t xml:space="preserve">                    </w:t>
+      </w:r>
+      <w:proofErr w:type="spellStart"/>
+      <w:r>
+        <w:t>return</w:t>
+      </w:r>
+      <w:proofErr w:type="spellEnd"/>
+      <w:r>
+        <w:t xml:space="preserve"> PENA_CONDENACAO_CUMPLICES;</w:t>
+      </w:r>
+    </w:p>
+    <w:p>
+      <w:pPr>
+        <w:spacing w:after="0"/>
+      </w:pPr>
+      <w:r>
+        <w:t xml:space="preserve">                } </w:t>
+      </w:r>
+      <w:proofErr w:type="spellStart"/>
+      <w:r>
+        <w:t>else</w:t>
+      </w:r>
+      <w:proofErr w:type="spellEnd"/>
+      <w:r>
+        <w:t xml:space="preserve"> {</w:t>
+      </w:r>
+    </w:p>
+    <w:p>
+      <w:pPr>
+        <w:spacing w:after="0"/>
+      </w:pPr>
+      <w:r>
+        <w:t xml:space="preserve">                         </w:t>
+      </w:r>
+      <w:proofErr w:type="spellStart"/>
+      <w:r>
+        <w:t>return</w:t>
+      </w:r>
+      <w:proofErr w:type="spellEnd"/>
+      <w:r>
+        <w:t xml:space="preserve"> PENA_INOCENCIA;</w:t>
+      </w:r>
+    </w:p>
+    <w:p>
+      <w:pPr>
+        <w:spacing w:after="0"/>
+      </w:pPr>
+      <w:r>
+        <w:t xml:space="preserve">                        }</w:t>
+      </w:r>
+    </w:p>
+    <w:p>
+      <w:pPr>
+        <w:spacing w:after="0"/>
+      </w:pPr>
+      <w:r>
+        <w:t xml:space="preserve">                }</w:t>
+      </w:r>
+    </w:p>
+    <w:p>
+      <w:pPr>
+        <w:spacing w:after="0"/>
+      </w:pPr>
+      <w:r>
+        <w:t xml:space="preserve">     }</w:t>
+      </w:r>
+    </w:p>
+    <w:p>
+      <w:pPr>
+        <w:spacing w:after="0"/>
+      </w:pPr>
+      <w:r>
+        <w:t>}</w:t>
       </w:r>
       <w:bookmarkStart w:id="0" w:name="_GoBack"/>
       <w:bookmarkEnd w:id="0"/>

</xml_diff>

<commit_message>
Implementação de Nome e RM
</commit_message>
<xml_diff>
--- a/Testes/JUNIT TESTES.docx
+++ b/Testes/JUNIT TESTES.docx
@@ -4,6 +4,33 @@
   <w:body>
     <w:p>
       <w:r>
+        <w:t>Pedro Henrique dos Reis</w:t>
+      </w:r>
+      <w:r>
+        <w:tab/>
+      </w:r>
+      <w:r>
+        <w:tab/>
+      </w:r>
+      <w:r>
+        <w:tab/>
+      </w:r>
+      <w:r>
+        <w:tab/>
+      </w:r>
+      <w:r>
+        <w:tab/>
+      </w:r>
+      <w:r>
+        <w:tab/>
+        <w:t>RM: 83883</w:t>
+      </w:r>
+      <w:bookmarkStart w:id="0" w:name="_GoBack"/>
+      <w:bookmarkEnd w:id="0"/>
+    </w:p>
+    <w:p/>
+    <w:p>
+      <w:r>
         <w:t xml:space="preserve">Erro </w:t>
       </w:r>
       <w:r>
@@ -17,45 +44,16 @@
       <w:r>
         <w:t xml:space="preserve">Solução: </w:t>
       </w:r>
-      <w:proofErr w:type="spellStart"/>
-      <w:r>
-        <w:t>public</w:t>
-      </w:r>
-      <w:proofErr w:type="spellEnd"/>
-      <w:r>
-        <w:t xml:space="preserve"> </w:t>
-      </w:r>
-      <w:proofErr w:type="spellStart"/>
-      <w:r>
-        <w:t>int</w:t>
-      </w:r>
-      <w:proofErr w:type="spellEnd"/>
-      <w:r>
-        <w:t xml:space="preserve"> </w:t>
-      </w:r>
-      <w:proofErr w:type="spellStart"/>
-      <w:r>
-        <w:t>calculaPena</w:t>
-      </w:r>
-      <w:proofErr w:type="spellEnd"/>
-      <w:r>
-        <w:t xml:space="preserve">(String </w:t>
-      </w:r>
-      <w:proofErr w:type="spellStart"/>
-      <w:r>
-        <w:t>respostaPrisioneiroA</w:t>
-      </w:r>
-      <w:proofErr w:type="spellEnd"/>
-      <w:r>
-        <w:t xml:space="preserve">, String </w:t>
-      </w:r>
-      <w:proofErr w:type="spellStart"/>
-      <w:r>
-        <w:t>respostaPrisioneiroB</w:t>
-      </w:r>
-      <w:proofErr w:type="spellEnd"/>
-      <w:r>
-        <w:t>)</w:t>
+      <w:r>
+        <w:t xml:space="preserve">public int </w:t>
+      </w:r>
+      <w:proofErr w:type="gramStart"/>
+      <w:r>
+        <w:t>calculaPena(</w:t>
+      </w:r>
+      <w:proofErr w:type="gramEnd"/>
+      <w:r>
+        <w:t>String respostaPrisioneiroA, String respostaPrisioneiroB)</w:t>
       </w:r>
     </w:p>
     <w:p/>
@@ -67,10 +65,7 @@
         <w:t xml:space="preserve"> 2</w:t>
       </w:r>
       <w:r>
-        <w:t xml:space="preserve"> – Não Existe </w:t>
-      </w:r>
-      <w:r>
-        <w:t>a variável Resposta</w:t>
+        <w:t xml:space="preserve"> – Não Existe a variável Resposta</w:t>
       </w:r>
     </w:p>
     <w:p>
@@ -121,81 +116,36 @@
       </w:r>
     </w:p>
     <w:p>
-      <w:proofErr w:type="spellStart"/>
-      <w:r>
-        <w:t>if</w:t>
-      </w:r>
-      <w:proofErr w:type="spellEnd"/>
-      <w:r>
-        <w:t xml:space="preserve"> (</w:t>
-      </w:r>
-      <w:proofErr w:type="spellStart"/>
-      <w:r>
-        <w:t>respostaPrisioneiroA</w:t>
-      </w:r>
-      <w:proofErr w:type="spellEnd"/>
-      <w:r>
-        <w:t xml:space="preserve"> == "Culpado") {</w:t>
-      </w:r>
-    </w:p>
-    <w:p>
-      <w:r>
-        <w:t xml:space="preserve">          </w:t>
-      </w:r>
-      <w:proofErr w:type="spellStart"/>
-      <w:r>
-        <w:t>if</w:t>
-      </w:r>
-      <w:proofErr w:type="spellEnd"/>
-      <w:r>
-        <w:t xml:space="preserve"> (</w:t>
-      </w:r>
-      <w:proofErr w:type="spellStart"/>
-      <w:r>
-        <w:t>respostaPrisioneiroB</w:t>
-      </w:r>
-      <w:proofErr w:type="spellEnd"/>
-      <w:r>
-        <w:t xml:space="preserve"> == "Culpado") {</w:t>
-      </w:r>
-    </w:p>
-    <w:p>
-      <w:r>
-        <w:t xml:space="preserve">            </w:t>
-      </w:r>
-      <w:proofErr w:type="spellStart"/>
-      <w:r>
-        <w:t>return</w:t>
-      </w:r>
-      <w:proofErr w:type="spellEnd"/>
-      <w:r>
-        <w:t xml:space="preserve"> PENA_CONDENACAO_MUTUA;</w:t>
-      </w:r>
-    </w:p>
-    <w:p>
-      <w:r>
-        <w:t xml:space="preserve">          } </w:t>
-      </w:r>
-      <w:proofErr w:type="spellStart"/>
-      <w:r>
-        <w:t>else</w:t>
-      </w:r>
-      <w:proofErr w:type="spellEnd"/>
-      <w:r>
-        <w:t xml:space="preserve"> {</w:t>
-      </w:r>
-    </w:p>
-    <w:p>
-      <w:r>
-        <w:t xml:space="preserve">                 </w:t>
-      </w:r>
-      <w:proofErr w:type="spellStart"/>
-      <w:r>
-        <w:t>return</w:t>
-      </w:r>
-      <w:proofErr w:type="spellEnd"/>
-      <w:r>
-        <w:t xml:space="preserve"> PENA_INOCENCIA;</w:t>
+      <w:r>
+        <w:t>if (respostaPrisioneiroA == "Culpado") {</w:t>
+      </w:r>
+    </w:p>
+    <w:p>
+      <w:r>
+        <w:t xml:space="preserve">          if (respostaPrisioneiroB == "Culpado") {</w:t>
+      </w:r>
+    </w:p>
+    <w:p>
+      <w:r>
+        <w:t xml:space="preserve">            return PENA_CONDENACAO_</w:t>
+      </w:r>
+      <w:proofErr w:type="gramStart"/>
+      <w:r>
+        <w:t>MUTUA</w:t>
+      </w:r>
+      <w:proofErr w:type="gramEnd"/>
+      <w:r>
+        <w:t>;</w:t>
+      </w:r>
+    </w:p>
+    <w:p>
+      <w:r>
+        <w:t xml:space="preserve">          } else {</w:t>
+      </w:r>
+    </w:p>
+    <w:p>
+      <w:r>
+        <w:t xml:space="preserve">                 return PENA_INOCENCIA;</w:t>
       </w:r>
     </w:p>
     <w:p>
@@ -205,75 +155,27 @@
     </w:p>
     <w:p>
       <w:r>
-        <w:t xml:space="preserve">       } </w:t>
-      </w:r>
-      <w:proofErr w:type="spellStart"/>
-      <w:r>
-        <w:t>else</w:t>
-      </w:r>
-      <w:proofErr w:type="spellEnd"/>
-      <w:r>
-        <w:t xml:space="preserve"> {</w:t>
-      </w:r>
-    </w:p>
-    <w:p>
-      <w:r>
-        <w:t xml:space="preserve">                </w:t>
-      </w:r>
-      <w:proofErr w:type="spellStart"/>
-      <w:r>
-        <w:t>if</w:t>
-      </w:r>
-      <w:proofErr w:type="spellEnd"/>
-      <w:r>
-        <w:t xml:space="preserve"> (</w:t>
-      </w:r>
-      <w:proofErr w:type="spellStart"/>
-      <w:r>
-        <w:t>respostaPrisioneiroB</w:t>
-      </w:r>
-      <w:proofErr w:type="spellEnd"/>
-      <w:r>
-        <w:t xml:space="preserve"> == "Culpado") {</w:t>
-      </w:r>
-    </w:p>
-    <w:p>
-      <w:r>
-        <w:t xml:space="preserve">                    </w:t>
-      </w:r>
-      <w:proofErr w:type="spellStart"/>
-      <w:r>
-        <w:t>return</w:t>
-      </w:r>
-      <w:proofErr w:type="spellEnd"/>
-      <w:r>
-        <w:t xml:space="preserve"> PENA_CONDENACAO_INDIVIDUAL;</w:t>
-      </w:r>
-    </w:p>
-    <w:p>
-      <w:r>
-        <w:t xml:space="preserve">                } </w:t>
-      </w:r>
-      <w:proofErr w:type="spellStart"/>
-      <w:r>
-        <w:t>else</w:t>
-      </w:r>
-      <w:proofErr w:type="spellEnd"/>
-      <w:r>
-        <w:t xml:space="preserve"> {</w:t>
-      </w:r>
-    </w:p>
-    <w:p>
-      <w:r>
-        <w:t xml:space="preserve">                         </w:t>
-      </w:r>
-      <w:proofErr w:type="spellStart"/>
-      <w:r>
-        <w:t>return</w:t>
-      </w:r>
-      <w:proofErr w:type="spellEnd"/>
-      <w:r>
-        <w:t xml:space="preserve"> PENA_CONDENACAO_CUMPLICES;</w:t>
+        <w:t xml:space="preserve">       } else {</w:t>
+      </w:r>
+    </w:p>
+    <w:p>
+      <w:r>
+        <w:t xml:space="preserve">                if (respostaPrisioneiroB == "Culpado") {</w:t>
+      </w:r>
+    </w:p>
+    <w:p>
+      <w:r>
+        <w:t xml:space="preserve">                    return PENA_CONDENACAO_INDIVIDUAL;</w:t>
+      </w:r>
+    </w:p>
+    <w:p>
+      <w:r>
+        <w:t xml:space="preserve">                } else {</w:t>
+      </w:r>
+    </w:p>
+    <w:p>
+      <w:r>
+        <w:t xml:space="preserve">                         return PENA_CONDENACAO_CUMPLICES;</w:t>
       </w:r>
     </w:p>
     <w:p>
@@ -300,7 +202,15 @@
     <w:p>
       <w:r>
         <w:lastRenderedPageBreak/>
-        <w:t>Erro 3 – Valor de Retorno incorreto. No caso de Condenação Mutua deveria retornar 5, e está retornando 15</w:t>
+        <w:t xml:space="preserve">Erro 3 – Valor de Retorno incorreto. No caso de Condenação </w:t>
+      </w:r>
+      <w:proofErr w:type="gramStart"/>
+      <w:r>
+        <w:t>Mutua</w:t>
+      </w:r>
+      <w:proofErr w:type="gramEnd"/>
+      <w:r>
+        <w:t xml:space="preserve"> deveria retornar 5, e está retornando 15</w:t>
       </w:r>
     </w:p>
     <w:p>
@@ -350,50 +260,24 @@
         <w:t xml:space="preserve">Solução: </w:t>
       </w:r>
       <w:r>
-        <w:t xml:space="preserve">   </w:t>
-      </w:r>
-      <w:proofErr w:type="spellStart"/>
-      <w:r>
-        <w:t>private</w:t>
-      </w:r>
-      <w:proofErr w:type="spellEnd"/>
-      <w:r>
-        <w:t xml:space="preserve"> </w:t>
-      </w:r>
-      <w:proofErr w:type="spellStart"/>
-      <w:r>
-        <w:t>int</w:t>
-      </w:r>
-      <w:proofErr w:type="spellEnd"/>
-      <w:r>
-        <w:t xml:space="preserve"> PENA_CONDENACAO_MUTUA = 5;</w:t>
+        <w:t xml:space="preserve">   private int PENA_CONDENACAO_</w:t>
+      </w:r>
+      <w:proofErr w:type="gramStart"/>
+      <w:r>
+        <w:t>MUTUA</w:t>
+      </w:r>
+      <w:proofErr w:type="gramEnd"/>
+      <w:r>
+        <w:t xml:space="preserve"> = 5;</w:t>
       </w:r>
     </w:p>
     <w:p/>
     <w:p>
       <w:r>
-        <w:t xml:space="preserve">Erro 4 – </w:t>
-      </w:r>
-      <w:r>
-        <w:t>Valor</w:t>
-      </w:r>
-      <w:r>
-        <w:t xml:space="preserve"> de Retorno incorreto. No caso de </w:t>
-      </w:r>
-      <w:r>
-        <w:t xml:space="preserve">Inocência </w:t>
-      </w:r>
-      <w:r>
-        <w:t xml:space="preserve">deveria retornar </w:t>
-      </w:r>
-      <w:r>
-        <w:t>0</w:t>
-      </w:r>
-      <w:r>
-        <w:t xml:space="preserve">, e está retornando </w:t>
-      </w:r>
-      <w:r>
-        <w:t>11</w:t>
+        <w:t>Erro 4 – Valor</w:t>
+      </w:r>
+      <w:r>
+        <w:t xml:space="preserve"> de Retorno incorreto. No caso de Inocência deveria retornar 0, e está retornando 11</w:t>
       </w:r>
     </w:p>
     <w:p>
@@ -445,23 +329,7 @@
     </w:p>
     <w:p>
       <w:r>
-        <w:t xml:space="preserve">Solução: </w:t>
-      </w:r>
-      <w:proofErr w:type="spellStart"/>
-      <w:r>
-        <w:t>private</w:t>
-      </w:r>
-      <w:proofErr w:type="spellEnd"/>
-      <w:r>
-        <w:t xml:space="preserve"> </w:t>
-      </w:r>
-      <w:proofErr w:type="spellStart"/>
-      <w:r>
-        <w:t>int</w:t>
-      </w:r>
-      <w:proofErr w:type="spellEnd"/>
-      <w:r>
-        <w:t xml:space="preserve"> PENA_INOCENCIA = 0;</w:t>
+        <w:t>Solução: private int PENA_INOCENCIA = 0;</w:t>
       </w:r>
     </w:p>
     <w:p/>
@@ -534,26 +402,13 @@
       <w:r>
         <w:t xml:space="preserve">Solução: </w:t>
       </w:r>
-      <w:proofErr w:type="spellStart"/>
-      <w:r>
-        <w:t>else</w:t>
-      </w:r>
-      <w:proofErr w:type="spellEnd"/>
-      <w:r>
-        <w:t xml:space="preserve"> {</w:t>
-      </w:r>
-    </w:p>
-    <w:p>
-      <w:r>
-        <w:t xml:space="preserve">                 </w:t>
-      </w:r>
-      <w:proofErr w:type="spellStart"/>
-      <w:r>
-        <w:t>return</w:t>
-      </w:r>
-      <w:proofErr w:type="spellEnd"/>
-      <w:r>
-        <w:t xml:space="preserve"> PENA_CONDENACAO_INDIVIDUAL;</w:t>
+      <w:r>
+        <w:t>else {</w:t>
+      </w:r>
+    </w:p>
+    <w:p>
+      <w:r>
+        <w:t xml:space="preserve">                 return PENA_CONDENACAO_INDIVIDUAL;</w:t>
       </w:r>
     </w:p>
     <w:p>
@@ -570,16 +425,7 @@
     <w:p>
       <w:r>
         <w:lastRenderedPageBreak/>
-        <w:t xml:space="preserve">Erro 6 – </w:t>
-      </w:r>
-      <w:r>
-        <w:t>A variáve</w:t>
-      </w:r>
-      <w:r>
-        <w:t>l</w:t>
-      </w:r>
-      <w:r>
-        <w:t xml:space="preserve"> de retorno “</w:t>
+        <w:t>Erro 6 – A variável de retorno “</w:t>
       </w:r>
       <w:r>
         <w:t>PENA_CONDENACAO_INDIVIDUAL</w:t>
@@ -638,36 +484,12 @@
     </w:p>
     <w:p>
       <w:r>
-        <w:t xml:space="preserve">Solução: </w:t>
-      </w:r>
-      <w:proofErr w:type="spellStart"/>
-      <w:r>
-        <w:t>if</w:t>
-      </w:r>
-      <w:proofErr w:type="spellEnd"/>
-      <w:r>
-        <w:t xml:space="preserve"> (</w:t>
-      </w:r>
-      <w:proofErr w:type="spellStart"/>
-      <w:r>
-        <w:t>respostaPrisioneiroB</w:t>
-      </w:r>
-      <w:proofErr w:type="spellEnd"/>
-      <w:r>
-        <w:t xml:space="preserve"> == "Culpado") {</w:t>
-      </w:r>
-    </w:p>
-    <w:p>
-      <w:r>
-        <w:t xml:space="preserve">                    </w:t>
-      </w:r>
-      <w:proofErr w:type="spellStart"/>
-      <w:r>
-        <w:t>return</w:t>
-      </w:r>
-      <w:proofErr w:type="spellEnd"/>
-      <w:r>
-        <w:t xml:space="preserve"> PENA_CONDENACAO_CUMPLICES;</w:t>
+        <w:t>Solução: if (respostaPrisioneiroB == "Culpado") {</w:t>
+      </w:r>
+    </w:p>
+    <w:p>
+      <w:r>
+        <w:t xml:space="preserve">                    return PENA_CONDENACAO_CUMPLICES;</w:t>
       </w:r>
     </w:p>
     <w:p>
@@ -678,25 +500,7 @@
     <w:p/>
     <w:p>
       <w:r>
-        <w:t xml:space="preserve">Erro 7 – </w:t>
-      </w:r>
-      <w:r>
-        <w:t xml:space="preserve">Valor de Retorno incorreto. No caso de Condenação </w:t>
-      </w:r>
-      <w:r>
-        <w:t>Cumplice</w:t>
-      </w:r>
-      <w:r>
-        <w:t xml:space="preserve"> deveria retornar </w:t>
-      </w:r>
-      <w:r>
-        <w:t>1</w:t>
-      </w:r>
-      <w:r>
-        <w:t>, e está retornando 1</w:t>
-      </w:r>
-      <w:r>
-        <w:t>1</w:t>
+        <w:t>Erro 7 – Valor de Retorno incorreto. No caso de Condenação Cumplice deveria retornar 1, e está retornando 11</w:t>
       </w:r>
     </w:p>
     <w:p>
@@ -745,30 +549,14 @@
       <w:r>
         <w:t xml:space="preserve">Solução: </w:t>
       </w:r>
-      <w:proofErr w:type="spellStart"/>
-      <w:r>
-        <w:t>private</w:t>
-      </w:r>
-      <w:proofErr w:type="spellEnd"/>
-      <w:r>
-        <w:t xml:space="preserve"> </w:t>
-      </w:r>
-      <w:proofErr w:type="spellStart"/>
-      <w:r>
-        <w:t>int</w:t>
-      </w:r>
-      <w:proofErr w:type="spellEnd"/>
-      <w:r>
-        <w:t xml:space="preserve"> PENA_CONDENACAO_CUMPLICES = 1;</w:t>
+      <w:r>
+        <w:t>private int PENA_CONDENACAO_CUMPLICES = 1;</w:t>
       </w:r>
     </w:p>
     <w:p/>
     <w:p>
       <w:r>
-        <w:t xml:space="preserve">Erro 8 – </w:t>
-      </w:r>
-      <w:r>
-        <w:t>A variável de retorno “</w:t>
+        <w:t>Erro 8 – A variável de retorno “</w:t>
       </w:r>
       <w:r>
         <w:t>PENA_CONDENACAO_</w:t>
@@ -829,100 +617,112 @@
       <w:r>
         <w:t xml:space="preserve">Solução: </w:t>
       </w:r>
-      <w:proofErr w:type="spellStart"/>
-      <w:r>
-        <w:t>if</w:t>
-      </w:r>
-      <w:proofErr w:type="spellEnd"/>
-      <w:r>
-        <w:t xml:space="preserve"> (</w:t>
-      </w:r>
-      <w:proofErr w:type="spellStart"/>
-      <w:r>
-        <w:t>respostaPrisioneiroB</w:t>
-      </w:r>
-      <w:proofErr w:type="spellEnd"/>
-      <w:r>
-        <w:t xml:space="preserve"> == "Culpado") {</w:t>
-      </w:r>
-    </w:p>
-    <w:p>
-      <w:r>
-        <w:t xml:space="preserve">                    </w:t>
-      </w:r>
-      <w:proofErr w:type="spellStart"/>
-      <w:r>
-        <w:t>return</w:t>
-      </w:r>
-      <w:proofErr w:type="spellEnd"/>
-      <w:r>
-        <w:t xml:space="preserve"> PENA_CONDENACAO_CUMPLICES;</w:t>
-      </w:r>
-    </w:p>
-    <w:p>
-      <w:r>
-        <w:t xml:space="preserve">                } </w:t>
-      </w:r>
-      <w:proofErr w:type="spellStart"/>
-      <w:r>
-        <w:t>else</w:t>
-      </w:r>
-      <w:proofErr w:type="spellEnd"/>
-      <w:r>
-        <w:t xml:space="preserve"> {</w:t>
-      </w:r>
-    </w:p>
-    <w:p>
-      <w:r>
-        <w:t xml:space="preserve">                         </w:t>
-      </w:r>
-      <w:proofErr w:type="spellStart"/>
-      <w:r>
-        <w:t>return</w:t>
-      </w:r>
-      <w:proofErr w:type="spellEnd"/>
-      <w:r>
-        <w:t xml:space="preserve"> PENA_INOCENCIA;</w:t>
-      </w:r>
-    </w:p>
-    <w:p>
-      <w:r>
+      <w:r>
+        <w:t>if (respostaPrisioneiroB == "Culpado") {</w:t>
+      </w:r>
+    </w:p>
+    <w:p>
+      <w:r>
+        <w:t xml:space="preserve">                    return PENA_CONDENACAO_CUMPLICES;</w:t>
+      </w:r>
+    </w:p>
+    <w:p>
+      <w:pPr>
+        <w:rPr>
+          <w:lang w:val="en-US"/>
+        </w:rPr>
+      </w:pPr>
+      <w:r>
+        <w:t xml:space="preserve">                </w:t>
+      </w:r>
+      <w:r>
+        <w:rPr>
+          <w:lang w:val="en-US"/>
+        </w:rPr>
+        <w:t>} else {</w:t>
+      </w:r>
+    </w:p>
+    <w:p>
+      <w:pPr>
+        <w:rPr>
+          <w:lang w:val="en-US"/>
+        </w:rPr>
+      </w:pPr>
+      <w:r>
+        <w:rPr>
+          <w:lang w:val="en-US"/>
+        </w:rPr>
+        <w:t xml:space="preserve">                         return PENA_INOCENCIA;</w:t>
+      </w:r>
+    </w:p>
+    <w:p>
+      <w:pPr>
+        <w:rPr>
+          <w:lang w:val="en-US"/>
+        </w:rPr>
+      </w:pPr>
+      <w:r>
+        <w:rPr>
+          <w:lang w:val="en-US"/>
+        </w:rPr>
         <w:t xml:space="preserve">                        }</w:t>
       </w:r>
     </w:p>
     <w:p>
-      <w:r>
+      <w:pPr>
+        <w:rPr>
+          <w:lang w:val="en-US"/>
+        </w:rPr>
+      </w:pPr>
+      <w:r>
+        <w:rPr>
+          <w:lang w:val="en-US"/>
+        </w:rPr>
         <w:t xml:space="preserve">                }</w:t>
       </w:r>
     </w:p>
     <w:p>
-      <w:r>
+      <w:pPr>
+        <w:rPr>
+          <w:lang w:val="en-US"/>
+        </w:rPr>
+      </w:pPr>
+      <w:r>
+        <w:rPr>
+          <w:lang w:val="en-US"/>
+        </w:rPr>
         <w:lastRenderedPageBreak/>
         <w:t>Classe Final JUNIT Teste:</w:t>
       </w:r>
     </w:p>
-    <w:p/>
-    <w:p>
-      <w:pPr>
-        <w:spacing w:after="0"/>
+    <w:p>
+      <w:pPr>
         <w:rPr>
           <w:lang w:val="en-US"/>
         </w:rPr>
       </w:pPr>
-      <w:r>
+    </w:p>
+    <w:p>
+      <w:pPr>
+        <w:spacing w:after="0"/>
         <w:rPr>
           <w:lang w:val="en-US"/>
         </w:rPr>
+      </w:pPr>
+      <w:r>
+        <w:rPr>
+          <w:lang w:val="en-US"/>
+        </w:rPr>
         <w:t xml:space="preserve">import static </w:t>
       </w:r>
-      <w:proofErr w:type="spellStart"/>
+      <w:proofErr w:type="gramStart"/>
       <w:r>
         <w:rPr>
           <w:lang w:val="en-US"/>
         </w:rPr>
         <w:t>org.junit.jupiter.api.Assertions</w:t>
       </w:r>
-      <w:proofErr w:type="spellEnd"/>
+      <w:proofErr w:type="gramEnd"/>
       <w:r>
         <w:rPr>
           <w:lang w:val="en-US"/>
@@ -951,14 +751,14 @@
         </w:rPr>
         <w:t xml:space="preserve">import </w:t>
       </w:r>
-      <w:proofErr w:type="spellStart"/>
+      <w:proofErr w:type="gramStart"/>
       <w:r>
         <w:rPr>
           <w:lang w:val="en-US"/>
         </w:rPr>
         <w:t>org.junit.jupiter.api.Test</w:t>
       </w:r>
-      <w:proofErr w:type="spellEnd"/>
+      <w:proofErr w:type="gramEnd"/>
       <w:r>
         <w:rPr>
           <w:lang w:val="en-US"/>
@@ -978,21 +778,8 @@
       <w:pPr>
         <w:spacing w:after="0"/>
       </w:pPr>
-      <w:proofErr w:type="spellStart"/>
-      <w:r>
-        <w:t>class</w:t>
-      </w:r>
-      <w:proofErr w:type="spellEnd"/>
-      <w:r>
-        <w:t xml:space="preserve"> </w:t>
-      </w:r>
-      <w:proofErr w:type="spellStart"/>
-      <w:r>
-        <w:t>JulgamentoPrisioneiroTeste</w:t>
-      </w:r>
-      <w:proofErr w:type="spellEnd"/>
-      <w:r>
-        <w:t xml:space="preserve"> {</w:t>
+      <w:r>
+        <w:t>class JulgamentoPrisioneiroTeste {</w:t>
       </w:r>
     </w:p>
     <w:p>
@@ -1015,84 +802,54 @@
       </w:pPr>
       <w:r>
         <w:tab/>
-      </w:r>
-      <w:proofErr w:type="spellStart"/>
-      <w:r>
-        <w:t>void</w:t>
-      </w:r>
-      <w:proofErr w:type="spellEnd"/>
-      <w:r>
-        <w:t xml:space="preserve"> </w:t>
-      </w:r>
-      <w:proofErr w:type="spellStart"/>
-      <w:r>
-        <w:t>calculaPenaCondenacaoMutuaTest</w:t>
-      </w:r>
-      <w:proofErr w:type="spellEnd"/>
-      <w:r>
-        <w:t>() {</w:t>
-      </w:r>
-    </w:p>
-    <w:p>
-      <w:pPr>
-        <w:spacing w:after="0"/>
-      </w:pPr>
-      <w:r>
-        <w:tab/>
-      </w:r>
-      <w:r>
-        <w:tab/>
-      </w:r>
-      <w:proofErr w:type="spellStart"/>
-      <w:r>
-        <w:t>JulgamentoPrisioneiro</w:t>
-      </w:r>
-      <w:proofErr w:type="spellEnd"/>
-      <w:r>
-        <w:t xml:space="preserve"> </w:t>
-      </w:r>
-      <w:proofErr w:type="spellStart"/>
-      <w:r>
-        <w:t>jp</w:t>
-      </w:r>
-      <w:proofErr w:type="spellEnd"/>
-      <w:r>
-        <w:t xml:space="preserve"> = new </w:t>
-      </w:r>
-      <w:proofErr w:type="spellStart"/>
-      <w:r>
-        <w:t>JulgamentoPrisioneiro</w:t>
-      </w:r>
-      <w:proofErr w:type="spellEnd"/>
-      <w:r>
-        <w:t>();</w:t>
-      </w:r>
-    </w:p>
-    <w:p>
-      <w:pPr>
-        <w:spacing w:after="0"/>
-      </w:pPr>
-      <w:r>
-        <w:tab/>
-      </w:r>
-      <w:r>
-        <w:tab/>
-      </w:r>
-      <w:proofErr w:type="spellStart"/>
-      <w:r>
-        <w:t>assertEquals</w:t>
-      </w:r>
-      <w:proofErr w:type="spellEnd"/>
-      <w:r>
-        <w:t xml:space="preserve">(5, </w:t>
-      </w:r>
-      <w:proofErr w:type="spellStart"/>
-      <w:r>
-        <w:t>jp.calculaPena</w:t>
-      </w:r>
-      <w:proofErr w:type="spellEnd"/>
-      <w:r>
-        <w:t>("Culpado", "Culpado"));</w:t>
+        <w:t xml:space="preserve">void </w:t>
+      </w:r>
+      <w:proofErr w:type="gramStart"/>
+      <w:r>
+        <w:t>calculaPenaCondenacaoMutuaTest(</w:t>
+      </w:r>
+      <w:proofErr w:type="gramEnd"/>
+      <w:r>
+        <w:t>) {</w:t>
+      </w:r>
+    </w:p>
+    <w:p>
+      <w:pPr>
+        <w:spacing w:after="0"/>
+      </w:pPr>
+      <w:r>
+        <w:tab/>
+      </w:r>
+      <w:r>
+        <w:tab/>
+        <w:t xml:space="preserve">JulgamentoPrisioneiro jp = new </w:t>
+      </w:r>
+      <w:proofErr w:type="gramStart"/>
+      <w:r>
+        <w:t>JulgamentoPrisioneiro(</w:t>
+      </w:r>
+      <w:proofErr w:type="gramEnd"/>
+      <w:r>
+        <w:t>);</w:t>
+      </w:r>
+    </w:p>
+    <w:p>
+      <w:pPr>
+        <w:spacing w:after="0"/>
+      </w:pPr>
+      <w:r>
+        <w:tab/>
+      </w:r>
+      <w:r>
+        <w:tab/>
+      </w:r>
+      <w:proofErr w:type="gramStart"/>
+      <w:r>
+        <w:t>assertEquals(</w:t>
+      </w:r>
+      <w:proofErr w:type="gramEnd"/>
+      <w:r>
+        <w:t>5, jp.calculaPena("Culpado", "Culpado"));</w:t>
       </w:r>
     </w:p>
     <w:p>
@@ -1127,84 +884,54 @@
       </w:pPr>
       <w:r>
         <w:tab/>
-      </w:r>
-      <w:proofErr w:type="spellStart"/>
-      <w:r>
-        <w:t>void</w:t>
-      </w:r>
-      <w:proofErr w:type="spellEnd"/>
-      <w:r>
-        <w:t xml:space="preserve"> </w:t>
-      </w:r>
-      <w:proofErr w:type="spellStart"/>
-      <w:r>
-        <w:t>calculaPenaCondenaçãoIndividualSujeitoATest</w:t>
-      </w:r>
-      <w:proofErr w:type="spellEnd"/>
-      <w:r>
-        <w:t>() {</w:t>
-      </w:r>
-    </w:p>
-    <w:p>
-      <w:pPr>
-        <w:spacing w:after="0"/>
-      </w:pPr>
-      <w:r>
-        <w:tab/>
-      </w:r>
-      <w:r>
-        <w:tab/>
-      </w:r>
-      <w:proofErr w:type="spellStart"/>
-      <w:r>
-        <w:t>JulgamentoPrisioneiro</w:t>
-      </w:r>
-      <w:proofErr w:type="spellEnd"/>
-      <w:r>
-        <w:t xml:space="preserve"> </w:t>
-      </w:r>
-      <w:proofErr w:type="spellStart"/>
-      <w:r>
-        <w:t>jp</w:t>
-      </w:r>
-      <w:proofErr w:type="spellEnd"/>
-      <w:r>
-        <w:t xml:space="preserve"> = new </w:t>
-      </w:r>
-      <w:proofErr w:type="spellStart"/>
-      <w:r>
-        <w:t>JulgamentoPrisioneiro</w:t>
-      </w:r>
-      <w:proofErr w:type="spellEnd"/>
-      <w:r>
-        <w:t>();</w:t>
-      </w:r>
-    </w:p>
-    <w:p>
-      <w:pPr>
-        <w:spacing w:after="0"/>
-      </w:pPr>
-      <w:r>
-        <w:tab/>
-      </w:r>
-      <w:r>
-        <w:tab/>
-      </w:r>
-      <w:proofErr w:type="spellStart"/>
-      <w:r>
-        <w:t>assertEquals</w:t>
-      </w:r>
-      <w:proofErr w:type="spellEnd"/>
-      <w:r>
-        <w:t xml:space="preserve">(10, </w:t>
-      </w:r>
-      <w:proofErr w:type="spellStart"/>
-      <w:r>
-        <w:t>jp.calculaPena</w:t>
-      </w:r>
-      <w:proofErr w:type="spellEnd"/>
-      <w:r>
-        <w:t>("Culpado", "Inocente"));</w:t>
+        <w:t xml:space="preserve">void </w:t>
+      </w:r>
+      <w:proofErr w:type="gramStart"/>
+      <w:r>
+        <w:t>calculaPenaCondenaçãoIndividualSujeitoATest(</w:t>
+      </w:r>
+      <w:proofErr w:type="gramEnd"/>
+      <w:r>
+        <w:t>) {</w:t>
+      </w:r>
+    </w:p>
+    <w:p>
+      <w:pPr>
+        <w:spacing w:after="0"/>
+      </w:pPr>
+      <w:r>
+        <w:tab/>
+      </w:r>
+      <w:r>
+        <w:tab/>
+        <w:t xml:space="preserve">JulgamentoPrisioneiro jp = new </w:t>
+      </w:r>
+      <w:proofErr w:type="gramStart"/>
+      <w:r>
+        <w:t>JulgamentoPrisioneiro(</w:t>
+      </w:r>
+      <w:proofErr w:type="gramEnd"/>
+      <w:r>
+        <w:t>);</w:t>
+      </w:r>
+    </w:p>
+    <w:p>
+      <w:pPr>
+        <w:spacing w:after="0"/>
+      </w:pPr>
+      <w:r>
+        <w:tab/>
+      </w:r>
+      <w:r>
+        <w:tab/>
+      </w:r>
+      <w:proofErr w:type="gramStart"/>
+      <w:r>
+        <w:t>assertEquals(</w:t>
+      </w:r>
+      <w:proofErr w:type="gramEnd"/>
+      <w:r>
+        <w:t>10, jp.calculaPena("Culpado", "Inocente"));</w:t>
       </w:r>
     </w:p>
     <w:p>
@@ -1239,84 +966,54 @@
       </w:pPr>
       <w:r>
         <w:tab/>
-      </w:r>
-      <w:proofErr w:type="spellStart"/>
-      <w:r>
-        <w:t>void</w:t>
-      </w:r>
-      <w:proofErr w:type="spellEnd"/>
-      <w:r>
-        <w:t xml:space="preserve"> </w:t>
-      </w:r>
-      <w:proofErr w:type="spellStart"/>
-      <w:r>
-        <w:t>calculaPenaCondenaçãoCumpliceTest</w:t>
-      </w:r>
-      <w:proofErr w:type="spellEnd"/>
-      <w:r>
-        <w:t>() {</w:t>
-      </w:r>
-    </w:p>
-    <w:p>
-      <w:pPr>
-        <w:spacing w:after="0"/>
-      </w:pPr>
-      <w:r>
-        <w:tab/>
-      </w:r>
-      <w:r>
-        <w:tab/>
-      </w:r>
-      <w:proofErr w:type="spellStart"/>
-      <w:r>
-        <w:t>JulgamentoPrisioneiro</w:t>
-      </w:r>
-      <w:proofErr w:type="spellEnd"/>
-      <w:r>
-        <w:t xml:space="preserve"> </w:t>
-      </w:r>
-      <w:proofErr w:type="spellStart"/>
-      <w:r>
-        <w:t>jp</w:t>
-      </w:r>
-      <w:proofErr w:type="spellEnd"/>
-      <w:r>
-        <w:t xml:space="preserve"> = new </w:t>
-      </w:r>
-      <w:proofErr w:type="spellStart"/>
-      <w:r>
-        <w:t>JulgamentoPrisioneiro</w:t>
-      </w:r>
-      <w:proofErr w:type="spellEnd"/>
-      <w:r>
-        <w:t>();</w:t>
-      </w:r>
-    </w:p>
-    <w:p>
-      <w:pPr>
-        <w:spacing w:after="0"/>
-      </w:pPr>
-      <w:r>
-        <w:tab/>
-      </w:r>
-      <w:r>
-        <w:tab/>
-      </w:r>
-      <w:proofErr w:type="spellStart"/>
-      <w:r>
-        <w:t>assertEquals</w:t>
-      </w:r>
-      <w:proofErr w:type="spellEnd"/>
-      <w:r>
-        <w:t xml:space="preserve">(1, </w:t>
-      </w:r>
-      <w:proofErr w:type="spellStart"/>
-      <w:r>
-        <w:t>jp.calculaPena</w:t>
-      </w:r>
-      <w:proofErr w:type="spellEnd"/>
-      <w:r>
-        <w:t>("Inocente", "Culpado"));</w:t>
+        <w:t xml:space="preserve">void </w:t>
+      </w:r>
+      <w:proofErr w:type="gramStart"/>
+      <w:r>
+        <w:t>calculaPenaCondenaçãoCumpliceTest(</w:t>
+      </w:r>
+      <w:proofErr w:type="gramEnd"/>
+      <w:r>
+        <w:t>) {</w:t>
+      </w:r>
+    </w:p>
+    <w:p>
+      <w:pPr>
+        <w:spacing w:after="0"/>
+      </w:pPr>
+      <w:r>
+        <w:tab/>
+      </w:r>
+      <w:r>
+        <w:tab/>
+        <w:t xml:space="preserve">JulgamentoPrisioneiro jp = new </w:t>
+      </w:r>
+      <w:proofErr w:type="gramStart"/>
+      <w:r>
+        <w:t>JulgamentoPrisioneiro(</w:t>
+      </w:r>
+      <w:proofErr w:type="gramEnd"/>
+      <w:r>
+        <w:t>);</w:t>
+      </w:r>
+    </w:p>
+    <w:p>
+      <w:pPr>
+        <w:spacing w:after="0"/>
+      </w:pPr>
+      <w:r>
+        <w:tab/>
+      </w:r>
+      <w:r>
+        <w:tab/>
+      </w:r>
+      <w:proofErr w:type="gramStart"/>
+      <w:r>
+        <w:t>assertEquals(</w:t>
+      </w:r>
+      <w:proofErr w:type="gramEnd"/>
+      <w:r>
+        <w:t>1, jp.calculaPena("Inocente", "Culpado"));</w:t>
       </w:r>
     </w:p>
     <w:p>
@@ -1351,84 +1048,54 @@
       </w:pPr>
       <w:r>
         <w:tab/>
-      </w:r>
-      <w:proofErr w:type="spellStart"/>
-      <w:r>
-        <w:t>void</w:t>
-      </w:r>
-      <w:proofErr w:type="spellEnd"/>
-      <w:r>
-        <w:t xml:space="preserve"> </w:t>
-      </w:r>
-      <w:proofErr w:type="spellStart"/>
-      <w:r>
-        <w:t>calculaPenaInocenciaTest</w:t>
-      </w:r>
-      <w:proofErr w:type="spellEnd"/>
-      <w:r>
-        <w:t>() {</w:t>
-      </w:r>
-    </w:p>
-    <w:p>
-      <w:pPr>
-        <w:spacing w:after="0"/>
-      </w:pPr>
-      <w:r>
-        <w:tab/>
-      </w:r>
-      <w:r>
-        <w:tab/>
-      </w:r>
-      <w:proofErr w:type="spellStart"/>
-      <w:r>
-        <w:t>JulgamentoPrisioneiro</w:t>
-      </w:r>
-      <w:proofErr w:type="spellEnd"/>
-      <w:r>
-        <w:t xml:space="preserve"> </w:t>
-      </w:r>
-      <w:proofErr w:type="spellStart"/>
-      <w:r>
-        <w:t>jp</w:t>
-      </w:r>
-      <w:proofErr w:type="spellEnd"/>
-      <w:r>
-        <w:t xml:space="preserve"> = new </w:t>
-      </w:r>
-      <w:proofErr w:type="spellStart"/>
-      <w:r>
-        <w:t>JulgamentoPrisioneiro</w:t>
-      </w:r>
-      <w:proofErr w:type="spellEnd"/>
-      <w:r>
-        <w:t>();</w:t>
-      </w:r>
-    </w:p>
-    <w:p>
-      <w:pPr>
-        <w:spacing w:after="0"/>
-      </w:pPr>
-      <w:r>
-        <w:tab/>
-      </w:r>
-      <w:r>
-        <w:tab/>
-      </w:r>
-      <w:proofErr w:type="spellStart"/>
-      <w:r>
-        <w:t>assertEquals</w:t>
-      </w:r>
-      <w:proofErr w:type="spellEnd"/>
-      <w:r>
-        <w:t xml:space="preserve">(0, </w:t>
-      </w:r>
-      <w:proofErr w:type="spellStart"/>
-      <w:r>
-        <w:t>jp.calculaPena</w:t>
-      </w:r>
-      <w:proofErr w:type="spellEnd"/>
-      <w:r>
-        <w:t>("Inocente", "Inocente"));</w:t>
+        <w:t xml:space="preserve">void </w:t>
+      </w:r>
+      <w:proofErr w:type="gramStart"/>
+      <w:r>
+        <w:t>calculaPenaInocenciaTest(</w:t>
+      </w:r>
+      <w:proofErr w:type="gramEnd"/>
+      <w:r>
+        <w:t>) {</w:t>
+      </w:r>
+    </w:p>
+    <w:p>
+      <w:pPr>
+        <w:spacing w:after="0"/>
+      </w:pPr>
+      <w:r>
+        <w:tab/>
+      </w:r>
+      <w:r>
+        <w:tab/>
+        <w:t xml:space="preserve">JulgamentoPrisioneiro jp = new </w:t>
+      </w:r>
+      <w:proofErr w:type="gramStart"/>
+      <w:r>
+        <w:t>JulgamentoPrisioneiro(</w:t>
+      </w:r>
+      <w:proofErr w:type="gramEnd"/>
+      <w:r>
+        <w:t>);</w:t>
+      </w:r>
+    </w:p>
+    <w:p>
+      <w:pPr>
+        <w:spacing w:after="0"/>
+      </w:pPr>
+      <w:r>
+        <w:tab/>
+      </w:r>
+      <w:r>
+        <w:tab/>
+      </w:r>
+      <w:proofErr w:type="gramStart"/>
+      <w:r>
+        <w:t>assertEquals(</w:t>
+      </w:r>
+      <w:proofErr w:type="gramEnd"/>
+      <w:r>
+        <w:t>0, jp.calculaPena("Inocente", "Inocente"));</w:t>
       </w:r>
     </w:p>
     <w:p>
@@ -1471,11 +1138,9 @@
         <w:lastRenderedPageBreak/>
         <w:t xml:space="preserve">Classe Final </w:t>
       </w:r>
-      <w:proofErr w:type="spellStart"/>
       <w:r>
         <w:t>JulgamentoPrisioneiro</w:t>
       </w:r>
-      <w:proofErr w:type="spellEnd"/>
       <w:r>
         <w:t>:</w:t>
       </w:r>
@@ -1489,282 +1154,125 @@
       <w:pPr>
         <w:spacing w:after="0"/>
       </w:pPr>
-      <w:proofErr w:type="spellStart"/>
-      <w:r>
-        <w:t>public</w:t>
-      </w:r>
-      <w:proofErr w:type="spellEnd"/>
-      <w:r>
-        <w:t xml:space="preserve"> </w:t>
-      </w:r>
-      <w:proofErr w:type="spellStart"/>
-      <w:r>
-        <w:t>class</w:t>
-      </w:r>
-      <w:proofErr w:type="spellEnd"/>
-      <w:r>
-        <w:t xml:space="preserve"> </w:t>
-      </w:r>
-      <w:proofErr w:type="spellStart"/>
-      <w:r>
-        <w:t>JulgamentoPrisioneiro</w:t>
-      </w:r>
-      <w:proofErr w:type="spellEnd"/>
-      <w:r>
-        <w:t xml:space="preserve"> {</w:t>
-      </w:r>
-    </w:p>
-    <w:p>
-      <w:pPr>
-        <w:spacing w:after="0"/>
-      </w:pPr>
-      <w:r>
-        <w:tab/>
-      </w:r>
-    </w:p>
-    <w:p>
-      <w:pPr>
-        <w:spacing w:after="0"/>
-      </w:pPr>
-      <w:r>
-        <w:t xml:space="preserve">   </w:t>
-      </w:r>
-      <w:proofErr w:type="spellStart"/>
-      <w:r>
-        <w:t>private</w:t>
-      </w:r>
-      <w:proofErr w:type="spellEnd"/>
-      <w:r>
-        <w:t xml:space="preserve"> </w:t>
-      </w:r>
-      <w:proofErr w:type="spellStart"/>
-      <w:r>
-        <w:t>int</w:t>
-      </w:r>
-      <w:proofErr w:type="spellEnd"/>
-      <w:r>
-        <w:t xml:space="preserve"> PENA_INOCENCIA = 0;</w:t>
-      </w:r>
-    </w:p>
-    <w:p>
-      <w:pPr>
-        <w:spacing w:after="0"/>
-      </w:pPr>
-      <w:r>
-        <w:t xml:space="preserve">   </w:t>
-      </w:r>
-      <w:proofErr w:type="spellStart"/>
-      <w:r>
-        <w:t>private</w:t>
-      </w:r>
-      <w:proofErr w:type="spellEnd"/>
-      <w:r>
-        <w:t xml:space="preserve"> </w:t>
-      </w:r>
-      <w:proofErr w:type="spellStart"/>
-      <w:r>
-        <w:t>int</w:t>
-      </w:r>
-      <w:proofErr w:type="spellEnd"/>
-      <w:r>
-        <w:t xml:space="preserve"> PENA_CONDENACAO_MUTUA = 5;</w:t>
-      </w:r>
-    </w:p>
-    <w:p>
-      <w:pPr>
-        <w:spacing w:after="0"/>
-      </w:pPr>
-      <w:r>
-        <w:t xml:space="preserve">   </w:t>
-      </w:r>
-      <w:proofErr w:type="spellStart"/>
-      <w:r>
-        <w:t>private</w:t>
-      </w:r>
-      <w:proofErr w:type="spellEnd"/>
-      <w:r>
-        <w:t xml:space="preserve"> </w:t>
-      </w:r>
-      <w:proofErr w:type="spellStart"/>
-      <w:r>
-        <w:t>int</w:t>
-      </w:r>
-      <w:proofErr w:type="spellEnd"/>
-      <w:r>
-        <w:t xml:space="preserve"> PENA_CONDENACAO_INDIVIDUAL = 10;</w:t>
-      </w:r>
-    </w:p>
-    <w:p>
-      <w:pPr>
-        <w:spacing w:after="0"/>
-      </w:pPr>
-      <w:r>
-        <w:t xml:space="preserve">   </w:t>
-      </w:r>
-      <w:proofErr w:type="spellStart"/>
-      <w:r>
-        <w:t>private</w:t>
-      </w:r>
-      <w:proofErr w:type="spellEnd"/>
-      <w:r>
-        <w:t xml:space="preserve"> </w:t>
-      </w:r>
-      <w:proofErr w:type="spellStart"/>
-      <w:r>
-        <w:t>int</w:t>
-      </w:r>
-      <w:proofErr w:type="spellEnd"/>
-      <w:r>
-        <w:t xml:space="preserve"> PENA_CONDENACAO_CUMPLICES = 1;</w:t>
-      </w:r>
-    </w:p>
-    <w:p>
-      <w:pPr>
-        <w:spacing w:after="0"/>
-      </w:pPr>
-    </w:p>
-    <w:p>
-      <w:pPr>
-        <w:spacing w:after="0"/>
-      </w:pPr>
-      <w:r>
-        <w:t xml:space="preserve">   </w:t>
-      </w:r>
-      <w:proofErr w:type="spellStart"/>
-      <w:r>
-        <w:t>public</w:t>
-      </w:r>
-      <w:proofErr w:type="spellEnd"/>
-      <w:r>
-        <w:t xml:space="preserve"> </w:t>
-      </w:r>
-      <w:proofErr w:type="spellStart"/>
-      <w:r>
-        <w:t>int</w:t>
-      </w:r>
-      <w:proofErr w:type="spellEnd"/>
-      <w:r>
-        <w:t xml:space="preserve"> </w:t>
-      </w:r>
-      <w:proofErr w:type="spellStart"/>
-      <w:r>
-        <w:t>calculaPena</w:t>
-      </w:r>
-      <w:proofErr w:type="spellEnd"/>
-      <w:r>
-        <w:t xml:space="preserve">(String </w:t>
-      </w:r>
-      <w:proofErr w:type="spellStart"/>
-      <w:r>
-        <w:t>respostaPrisioneiroA</w:t>
-      </w:r>
-      <w:proofErr w:type="spellEnd"/>
-      <w:r>
-        <w:t xml:space="preserve">, String </w:t>
-      </w:r>
-      <w:proofErr w:type="spellStart"/>
-      <w:r>
-        <w:t>respostaPrisioneiroB</w:t>
-      </w:r>
-      <w:proofErr w:type="spellEnd"/>
-      <w:r>
-        <w:t>) {</w:t>
-      </w:r>
-    </w:p>
-    <w:p>
-      <w:pPr>
-        <w:spacing w:after="0"/>
-      </w:pPr>
-      <w:r>
-        <w:t xml:space="preserve">      </w:t>
-      </w:r>
-      <w:proofErr w:type="spellStart"/>
-      <w:r>
-        <w:t>if</w:t>
-      </w:r>
-      <w:proofErr w:type="spellEnd"/>
-      <w:r>
-        <w:t xml:space="preserve"> (</w:t>
-      </w:r>
-      <w:proofErr w:type="spellStart"/>
-      <w:r>
-        <w:t>respostaPrisioneiroA</w:t>
-      </w:r>
-      <w:proofErr w:type="spellEnd"/>
-      <w:r>
-        <w:t xml:space="preserve"> == "Culpado") {</w:t>
-      </w:r>
-    </w:p>
-    <w:p>
-      <w:pPr>
-        <w:spacing w:after="0"/>
-      </w:pPr>
-      <w:r>
-        <w:t xml:space="preserve">          </w:t>
-      </w:r>
-      <w:proofErr w:type="spellStart"/>
-      <w:r>
-        <w:t>if</w:t>
-      </w:r>
-      <w:proofErr w:type="spellEnd"/>
-      <w:r>
-        <w:t xml:space="preserve"> (</w:t>
-      </w:r>
-      <w:proofErr w:type="spellStart"/>
-      <w:r>
-        <w:t>respostaPrisioneiroB</w:t>
-      </w:r>
-      <w:proofErr w:type="spellEnd"/>
-      <w:r>
-        <w:t xml:space="preserve"> == "Culpado") {</w:t>
-      </w:r>
-    </w:p>
-    <w:p>
-      <w:pPr>
-        <w:spacing w:after="0"/>
-      </w:pPr>
-      <w:r>
-        <w:t xml:space="preserve">            </w:t>
-      </w:r>
-      <w:proofErr w:type="spellStart"/>
-      <w:r>
-        <w:t>return</w:t>
-      </w:r>
-      <w:proofErr w:type="spellEnd"/>
-      <w:r>
-        <w:t xml:space="preserve"> PENA_CONDENACAO_MUTUA;</w:t>
-      </w:r>
-    </w:p>
-    <w:p>
-      <w:pPr>
-        <w:spacing w:after="0"/>
-      </w:pPr>
-      <w:r>
-        <w:t xml:space="preserve">          } </w:t>
-      </w:r>
-      <w:proofErr w:type="spellStart"/>
-      <w:r>
-        <w:t>else</w:t>
-      </w:r>
-      <w:proofErr w:type="spellEnd"/>
-      <w:r>
-        <w:t xml:space="preserve"> {</w:t>
-      </w:r>
-    </w:p>
-    <w:p>
-      <w:pPr>
-        <w:spacing w:after="0"/>
-      </w:pPr>
-      <w:r>
-        <w:t xml:space="preserve">                 </w:t>
-      </w:r>
-      <w:proofErr w:type="spellStart"/>
-      <w:r>
-        <w:t>return</w:t>
-      </w:r>
-      <w:proofErr w:type="spellEnd"/>
-      <w:r>
-        <w:t xml:space="preserve"> PENA_CONDENACAO_INDIVIDUAL;</w:t>
+      <w:r>
+        <w:t>public class JulgamentoPrisioneiro {</w:t>
+      </w:r>
+    </w:p>
+    <w:p>
+      <w:pPr>
+        <w:spacing w:after="0"/>
+      </w:pPr>
+      <w:r>
+        <w:tab/>
+      </w:r>
+    </w:p>
+    <w:p>
+      <w:pPr>
+        <w:spacing w:after="0"/>
+      </w:pPr>
+      <w:r>
+        <w:t xml:space="preserve">   private int PENA_INOCENCIA = 0;</w:t>
+      </w:r>
+    </w:p>
+    <w:p>
+      <w:pPr>
+        <w:spacing w:after="0"/>
+      </w:pPr>
+      <w:r>
+        <w:t xml:space="preserve">   private int PENA_CONDENACAO_</w:t>
+      </w:r>
+      <w:proofErr w:type="gramStart"/>
+      <w:r>
+        <w:t>MUTUA</w:t>
+      </w:r>
+      <w:proofErr w:type="gramEnd"/>
+      <w:r>
+        <w:t xml:space="preserve"> = 5;</w:t>
+      </w:r>
+    </w:p>
+    <w:p>
+      <w:pPr>
+        <w:spacing w:after="0"/>
+      </w:pPr>
+      <w:r>
+        <w:t xml:space="preserve">   private int PENA_CONDENACAO_INDIVIDUAL = 10;</w:t>
+      </w:r>
+    </w:p>
+    <w:p>
+      <w:pPr>
+        <w:spacing w:after="0"/>
+      </w:pPr>
+      <w:r>
+        <w:t xml:space="preserve">   private int PENA_CONDENACAO_CUMPLICES = 1;</w:t>
+      </w:r>
+    </w:p>
+    <w:p>
+      <w:pPr>
+        <w:spacing w:after="0"/>
+      </w:pPr>
+    </w:p>
+    <w:p>
+      <w:pPr>
+        <w:spacing w:after="0"/>
+      </w:pPr>
+      <w:r>
+        <w:t xml:space="preserve">   public int </w:t>
+      </w:r>
+      <w:proofErr w:type="gramStart"/>
+      <w:r>
+        <w:t>calculaPena(</w:t>
+      </w:r>
+      <w:proofErr w:type="gramEnd"/>
+      <w:r>
+        <w:t>String respostaPrisioneiroA, String respostaPrisioneiroB) {</w:t>
+      </w:r>
+    </w:p>
+    <w:p>
+      <w:pPr>
+        <w:spacing w:after="0"/>
+      </w:pPr>
+      <w:r>
+        <w:t xml:space="preserve">      if (respostaPrisioneiroA == "Culpado") {</w:t>
+      </w:r>
+    </w:p>
+    <w:p>
+      <w:pPr>
+        <w:spacing w:after="0"/>
+      </w:pPr>
+      <w:r>
+        <w:t xml:space="preserve">          if (respostaPrisioneiroB == "Culpado") {</w:t>
+      </w:r>
+    </w:p>
+    <w:p>
+      <w:pPr>
+        <w:spacing w:after="0"/>
+      </w:pPr>
+      <w:r>
+        <w:t xml:space="preserve">            return PENA_CONDENACAO_</w:t>
+      </w:r>
+      <w:proofErr w:type="gramStart"/>
+      <w:r>
+        <w:t>MUTUA</w:t>
+      </w:r>
+      <w:proofErr w:type="gramEnd"/>
+      <w:r>
+        <w:t>;</w:t>
+      </w:r>
+    </w:p>
+    <w:p>
+      <w:pPr>
+        <w:spacing w:after="0"/>
+      </w:pPr>
+      <w:r>
+        <w:t xml:space="preserve">          } else {</w:t>
+      </w:r>
+    </w:p>
+    <w:p>
+      <w:pPr>
+        <w:spacing w:after="0"/>
+      </w:pPr>
+      <w:r>
+        <w:t xml:space="preserve">                 return PENA_CONDENACAO_INDIVIDUAL;</w:t>
       </w:r>
     </w:p>
     <w:p>
@@ -1780,87 +1288,39 @@
         <w:spacing w:after="0"/>
       </w:pPr>
       <w:r>
-        <w:t xml:space="preserve">       } </w:t>
-      </w:r>
-      <w:proofErr w:type="spellStart"/>
-      <w:r>
-        <w:t>else</w:t>
-      </w:r>
-      <w:proofErr w:type="spellEnd"/>
-      <w:r>
-        <w:t xml:space="preserve"> {</w:t>
-      </w:r>
-    </w:p>
-    <w:p>
-      <w:pPr>
-        <w:spacing w:after="0"/>
-      </w:pPr>
-      <w:r>
-        <w:t xml:space="preserve">                </w:t>
-      </w:r>
-      <w:proofErr w:type="spellStart"/>
-      <w:r>
-        <w:t>if</w:t>
-      </w:r>
-      <w:proofErr w:type="spellEnd"/>
-      <w:r>
-        <w:t xml:space="preserve"> (</w:t>
-      </w:r>
-      <w:proofErr w:type="spellStart"/>
-      <w:r>
-        <w:t>respostaPrisioneiroB</w:t>
-      </w:r>
-      <w:proofErr w:type="spellEnd"/>
-      <w:r>
-        <w:t xml:space="preserve"> == "Culpado") {</w:t>
-      </w:r>
-    </w:p>
-    <w:p>
-      <w:pPr>
-        <w:spacing w:after="0"/>
-      </w:pPr>
-      <w:r>
-        <w:t xml:space="preserve">                    </w:t>
-      </w:r>
-      <w:proofErr w:type="spellStart"/>
-      <w:r>
-        <w:t>return</w:t>
-      </w:r>
-      <w:proofErr w:type="spellEnd"/>
-      <w:r>
-        <w:t xml:space="preserve"> PENA_CONDENACAO_CUMPLICES;</w:t>
-      </w:r>
-    </w:p>
-    <w:p>
-      <w:pPr>
-        <w:spacing w:after="0"/>
-      </w:pPr>
-      <w:r>
-        <w:t xml:space="preserve">                } </w:t>
-      </w:r>
-      <w:proofErr w:type="spellStart"/>
-      <w:r>
-        <w:t>else</w:t>
-      </w:r>
-      <w:proofErr w:type="spellEnd"/>
-      <w:r>
-        <w:t xml:space="preserve"> {</w:t>
-      </w:r>
-    </w:p>
-    <w:p>
-      <w:pPr>
-        <w:spacing w:after="0"/>
-      </w:pPr>
-      <w:r>
-        <w:t xml:space="preserve">                         </w:t>
-      </w:r>
-      <w:proofErr w:type="spellStart"/>
-      <w:r>
-        <w:t>return</w:t>
-      </w:r>
-      <w:proofErr w:type="spellEnd"/>
-      <w:r>
-        <w:t xml:space="preserve"> PENA_INOCENCIA;</w:t>
+        <w:t xml:space="preserve">       } else {</w:t>
+      </w:r>
+    </w:p>
+    <w:p>
+      <w:pPr>
+        <w:spacing w:after="0"/>
+      </w:pPr>
+      <w:r>
+        <w:t xml:space="preserve">                if (respostaPrisioneiroB == "Culpado") {</w:t>
+      </w:r>
+    </w:p>
+    <w:p>
+      <w:pPr>
+        <w:spacing w:after="0"/>
+      </w:pPr>
+      <w:r>
+        <w:t xml:space="preserve">                    return PENA_CONDENACAO_CUMPLICES;</w:t>
+      </w:r>
+    </w:p>
+    <w:p>
+      <w:pPr>
+        <w:spacing w:after="0"/>
+      </w:pPr>
+      <w:r>
+        <w:t xml:space="preserve">                } else {</w:t>
+      </w:r>
+    </w:p>
+    <w:p>
+      <w:pPr>
+        <w:spacing w:after="0"/>
+      </w:pPr>
+      <w:r>
+        <w:t xml:space="preserve">                         return PENA_INOCENCIA;</w:t>
       </w:r>
     </w:p>
     <w:p>
@@ -1894,8 +1354,6 @@
       <w:r>
         <w:t>}</w:t>
       </w:r>
-      <w:bookmarkStart w:id="0" w:name="_GoBack"/>
-      <w:bookmarkEnd w:id="0"/>
     </w:p>
     <w:sectPr>
       <w:pgSz w:w="11906" w:h="16838"/>
@@ -2030,6 +1488,7 @@
     <w:lsdException w:name="HTML Sample" w:semiHidden="1" w:unhideWhenUsed="1"/>
     <w:lsdException w:name="HTML Typewriter" w:semiHidden="1" w:unhideWhenUsed="1"/>
     <w:lsdException w:name="HTML Variable" w:semiHidden="1" w:unhideWhenUsed="1"/>
+    <w:lsdException w:name="Normal Table" w:semiHidden="1" w:unhideWhenUsed="1"/>
     <w:lsdException w:name="annotation subject" w:semiHidden="1" w:unhideWhenUsed="1"/>
     <w:lsdException w:name="No List" w:semiHidden="1" w:unhideWhenUsed="1"/>
     <w:lsdException w:name="Outline List 1" w:semiHidden="1" w:unhideWhenUsed="1"/>
@@ -2075,9 +1534,11 @@
     <w:lsdException w:name="Table Subtle 1" w:semiHidden="1" w:unhideWhenUsed="1"/>
     <w:lsdException w:name="Table Subtle 2" w:semiHidden="1" w:unhideWhenUsed="1"/>
     <w:lsdException w:name="Table Web 1" w:semiHidden="1" w:unhideWhenUsed="1"/>
+    <w:lsdException w:name="Table Web 2" w:semiHidden="1" w:unhideWhenUsed="1"/>
     <w:lsdException w:name="Table Web 3" w:semiHidden="1" w:unhideWhenUsed="1"/>
     <w:lsdException w:name="Balloon Text" w:semiHidden="1" w:unhideWhenUsed="1"/>
     <w:lsdException w:name="Table Grid" w:uiPriority="39"/>
+    <w:lsdException w:name="Table Theme" w:semiHidden="1" w:unhideWhenUsed="1"/>
     <w:lsdException w:name="Placeholder Text" w:semiHidden="1"/>
     <w:lsdException w:name="No Spacing" w:uiPriority="1" w:qFormat="1"/>
     <w:lsdException w:name="Light Shading" w:uiPriority="60"/>

</xml_diff>